<commit_message>
Uploade Jan 2021 VAC FAQ
</commit_message>
<xml_diff>
--- a/Jan_2021_VAC_FAQ.docx
+++ b/Jan_2021_VAC_FAQ.docx
@@ -88,7 +88,16 @@
           <w:sz w:val="22"/>
           <w:szCs w:val="22"/>
         </w:rPr>
-        <w:t>Jan 18</w:t>
+        <w:t>Jan 1</w:t>
+      </w:r>
+      <w:r>
+        <w:rPr>
+          <w:rFonts w:asciiTheme="minorHAnsi" w:hAnsiTheme="minorHAnsi" w:cstheme="minorHAnsi"/>
+          <w:color w:val="000000" w:themeColor="text1"/>
+          <w:sz w:val="22"/>
+          <w:szCs w:val="22"/>
+        </w:rPr>
+        <w:t>9</w:t>
       </w:r>
       <w:r>
         <w:rPr>

</xml_diff>